<commit_message>
Update docs and ignore open Word file
</commit_message>
<xml_diff>
--- a/LabView Sequence Manager Program.docx
+++ b/LabView Sequence Manager Program.docx
@@ -249,6 +249,9 @@
           </w:tcPr>
           <w:p>
             <w:r>
+              <w:rPr>
+                <w:noProof/>
+              </w:rPr>
               <w:lastRenderedPageBreak/>
               <w:drawing>
                 <wp:inline distT="0" distB="0" distL="0" distR="0" wp14:anchorId="1BDAB8A0" wp14:editId="30E98620">
@@ -341,7 +344,12 @@
         </w:numPr>
       </w:pPr>
       <w:r>
-        <w:t>Code folding allows for all of the labels to be collapsed to their headers.</w:t>
+        <w:t>Code folding allows for all of the labels to be col</w:t>
+      </w:r>
+      <w:bookmarkStart w:id="0" w:name="_GoBack"/>
+      <w:bookmarkEnd w:id="0"/>
+      <w:r>
+        <w:t>lapsed to their headers.</w:t>
       </w:r>
     </w:p>
     <w:p>
@@ -353,6 +361,18 @@
         </w:numPr>
       </w:pPr>
       <w:r>
+        <w:t>CTRL+F allows for finding and navigating results</w:t>
+      </w:r>
+    </w:p>
+    <w:p>
+      <w:pPr>
+        <w:pStyle w:val="ListParagraph"/>
+        <w:numPr>
+          <w:ilvl w:val="0"/>
+          <w:numId w:val="2"/>
+        </w:numPr>
+      </w:pPr>
+      <w:r>
         <w:t>Save/revert options</w:t>
       </w:r>
     </w:p>
@@ -521,12 +541,7 @@
       </w:r>
       <w:proofErr w:type="spellEnd"/>
       <w:r>
-        <w:t xml:space="preserve"> expec</w:t>
-      </w:r>
-      <w:bookmarkStart w:id="0" w:name="_GoBack"/>
-      <w:bookmarkEnd w:id="0"/>
-      <w:r>
-        <w:t xml:space="preserve">ts to see.  In particular, the files are INI files which means they </w:t>
+        <w:t xml:space="preserve"> expects to see.  In particular, the files are INI files which means they </w:t>
       </w:r>
       <w:proofErr w:type="gramStart"/>
       <w:r>
@@ -1246,6 +1261,9 @@
           </w:tcPr>
           <w:p>
             <w:r>
+              <w:rPr>
+                <w:noProof/>
+              </w:rPr>
               <w:drawing>
                 <wp:inline distT="0" distB="0" distL="0" distR="0" wp14:anchorId="5A47C39B" wp14:editId="0E280620">
                   <wp:extent cx="2823398" cy="1333500"/>

</xml_diff>